<commit_message>
Added procedures for Manual Testing
</commit_message>
<xml_diff>
--- a/docs/Sprint 2 Manual Testing.docx
+++ b/docs/Sprint 2 Manual Testing.docx
@@ -71,7 +71,28 @@
           <w:sz w:val="24"/>
           <w:szCs w:val="28"/>
         </w:rPr>
-        <w:t>Registration and login take the user information and send them to the main menu.</w:t>
+        <w:t>Registration and login take</w:t>
+      </w:r>
+      <w:r>
+        <w:rPr>
+          <w:sz w:val="24"/>
+          <w:szCs w:val="28"/>
+        </w:rPr>
+        <w:t xml:space="preserve"> in</w:t>
+      </w:r>
+      <w:r>
+        <w:rPr>
+          <w:sz w:val="24"/>
+          <w:szCs w:val="28"/>
+        </w:rPr>
+        <w:t xml:space="preserve"> </w:t>
+      </w:r>
+      <w:r>
+        <w:rPr>
+          <w:sz w:val="24"/>
+          <w:szCs w:val="28"/>
+        </w:rPr>
+        <w:t>user information and send them to the main menu.</w:t>
       </w:r>
     </w:p>
     <w:p>
@@ -590,7 +611,7 @@
           <w:noProof/>
         </w:rPr>
         <w:drawing>
-          <wp:anchor distT="0" distB="0" distL="114300" distR="114300" simplePos="0" relativeHeight="251663872" behindDoc="1" locked="0" layoutInCell="1" allowOverlap="1" wp14:anchorId="419AEB8E" wp14:editId="382D11D2">
+          <wp:anchor distT="0" distB="0" distL="114300" distR="114300" simplePos="0" relativeHeight="251662848" behindDoc="1" locked="0" layoutInCell="1" allowOverlap="1" wp14:anchorId="419AEB8E" wp14:editId="382D11D2">
             <wp:simplePos x="0" y="0"/>
             <wp:positionH relativeFrom="column">
               <wp:posOffset>3094075</wp:posOffset>
@@ -660,7 +681,7 @@
           <w:noProof/>
         </w:rPr>
         <w:drawing>
-          <wp:anchor distT="0" distB="0" distL="114300" distR="114300" simplePos="0" relativeHeight="251657728" behindDoc="1" locked="0" layoutInCell="1" allowOverlap="1" wp14:anchorId="4C55EFED" wp14:editId="277E40E9">
+          <wp:anchor distT="0" distB="0" distL="114300" distR="114300" simplePos="0" relativeHeight="251656704" behindDoc="1" locked="0" layoutInCell="1" allowOverlap="1" wp14:anchorId="4C55EFED" wp14:editId="277E40E9">
             <wp:simplePos x="0" y="0"/>
             <wp:positionH relativeFrom="column">
               <wp:posOffset>0</wp:posOffset>
@@ -857,8 +878,729 @@
           <w:szCs w:val="28"/>
         </w:rPr>
       </w:pPr>
+    </w:p>
+    <w:p>
+      <w:pPr>
+        <w:rPr>
+          <w:sz w:val="24"/>
+          <w:szCs w:val="28"/>
+        </w:rPr>
+      </w:pPr>
+      <w:r>
+        <w:rPr>
+          <w:b/>
+          <w:sz w:val="24"/>
+          <w:szCs w:val="28"/>
+          <w:u w:val="single"/>
+        </w:rPr>
+        <w:t>Test Two</w:t>
+      </w:r>
+      <w:r>
+        <w:rPr>
+          <w:b/>
+          <w:sz w:val="24"/>
+          <w:szCs w:val="28"/>
+          <w:u w:val="single"/>
+        </w:rPr>
+        <w:t>:</w:t>
+      </w:r>
+      <w:r>
+        <w:rPr>
+          <w:sz w:val="24"/>
+          <w:szCs w:val="28"/>
+        </w:rPr>
+        <w:t xml:space="preserve"> </w:t>
+      </w:r>
+      <w:r>
+        <w:rPr>
+          <w:sz w:val="24"/>
+          <w:szCs w:val="28"/>
+        </w:rPr>
+        <w:t>Validating friends list is functional and able to view current friends.</w:t>
+      </w:r>
+    </w:p>
+    <w:p>
+      <w:pPr>
+        <w:ind w:firstLine="720"/>
+        <w:rPr>
+          <w:sz w:val="24"/>
+          <w:szCs w:val="28"/>
+        </w:rPr>
+      </w:pPr>
+      <w:r>
+        <w:rPr>
+          <w:sz w:val="24"/>
+          <w:szCs w:val="28"/>
+        </w:rPr>
+        <w:t>Procedure:</w:t>
+      </w:r>
+    </w:p>
+    <w:p>
+      <w:pPr>
+        <w:pStyle w:val="ListParagraph"/>
+        <w:numPr>
+          <w:ilvl w:val="0"/>
+          <w:numId w:val="2"/>
+        </w:numPr>
+        <w:rPr>
+          <w:sz w:val="24"/>
+          <w:szCs w:val="28"/>
+        </w:rPr>
+      </w:pPr>
+      <w:r>
+        <w:rPr>
+          <w:sz w:val="24"/>
+          <w:szCs w:val="28"/>
+        </w:rPr>
+        <w:t>User has logged into their Polybius account and navigates to the friends tab.</w:t>
+      </w:r>
+    </w:p>
+    <w:p>
+      <w:pPr>
+        <w:pStyle w:val="ListParagraph"/>
+        <w:numPr>
+          <w:ilvl w:val="0"/>
+          <w:numId w:val="2"/>
+        </w:numPr>
+        <w:rPr>
+          <w:sz w:val="24"/>
+          <w:szCs w:val="28"/>
+        </w:rPr>
+      </w:pPr>
+      <w:r>
+        <w:rPr>
+          <w:sz w:val="24"/>
+          <w:szCs w:val="28"/>
+        </w:rPr>
+        <w:t>The user can scroll through their friends list viewing a basic tab of each of their friends</w:t>
+      </w:r>
+    </w:p>
+    <w:p>
+      <w:pPr>
+        <w:pStyle w:val="ListParagraph"/>
+        <w:numPr>
+          <w:ilvl w:val="0"/>
+          <w:numId w:val="2"/>
+        </w:numPr>
+        <w:rPr>
+          <w:sz w:val="24"/>
+          <w:szCs w:val="28"/>
+        </w:rPr>
+      </w:pPr>
+      <w:r>
+        <w:rPr>
+          <w:sz w:val="24"/>
+          <w:szCs w:val="28"/>
+        </w:rPr>
+        <w:t>The User selects a friend and navigates to their profile</w:t>
+      </w:r>
+      <w:r>
+        <w:rPr>
+          <w:sz w:val="24"/>
+          <w:szCs w:val="28"/>
+        </w:rPr>
+        <w:t>.</w:t>
+      </w:r>
+    </w:p>
+    <w:p>
+      <w:pPr>
+        <w:pStyle w:val="ListParagraph"/>
+        <w:numPr>
+          <w:ilvl w:val="0"/>
+          <w:numId w:val="2"/>
+        </w:numPr>
+        <w:rPr>
+          <w:sz w:val="24"/>
+          <w:szCs w:val="28"/>
+        </w:rPr>
+      </w:pPr>
+      <w:r>
+        <w:rPr>
+          <w:sz w:val="24"/>
+          <w:szCs w:val="28"/>
+        </w:rPr>
+        <w:t>The Friend profile successfully displays the data on the selected friend.</w:t>
+      </w:r>
+    </w:p>
+    <w:p>
+      <w:pPr>
+        <w:rPr>
+          <w:sz w:val="24"/>
+          <w:szCs w:val="28"/>
+        </w:rPr>
+      </w:pPr>
+    </w:p>
+    <w:p>
+      <w:pPr>
+        <w:rPr>
+          <w:sz w:val="24"/>
+          <w:szCs w:val="28"/>
+        </w:rPr>
+      </w:pPr>
+    </w:p>
+    <w:p>
+      <w:pPr>
+        <w:rPr>
+          <w:sz w:val="24"/>
+          <w:szCs w:val="28"/>
+        </w:rPr>
+      </w:pPr>
+    </w:p>
+    <w:p>
+      <w:pPr>
+        <w:rPr>
+          <w:sz w:val="24"/>
+          <w:szCs w:val="28"/>
+        </w:rPr>
+      </w:pPr>
+      <w:r>
+        <w:rPr>
+          <w:b/>
+          <w:sz w:val="24"/>
+          <w:szCs w:val="28"/>
+          <w:u w:val="single"/>
+        </w:rPr>
+        <w:lastRenderedPageBreak/>
+        <w:t>Testing Three:</w:t>
+      </w:r>
+      <w:r>
+        <w:rPr>
+          <w:sz w:val="24"/>
+          <w:szCs w:val="28"/>
+        </w:rPr>
+        <w:t xml:space="preserve"> Users can successfully add and remove select users.</w:t>
+      </w:r>
+    </w:p>
+    <w:p>
+      <w:pPr>
+        <w:rPr>
+          <w:sz w:val="24"/>
+          <w:szCs w:val="28"/>
+        </w:rPr>
+      </w:pPr>
+      <w:r>
+        <w:rPr>
+          <w:sz w:val="24"/>
+          <w:szCs w:val="28"/>
+        </w:rPr>
+        <w:tab/>
+        <w:t>Procedure:</w:t>
+      </w:r>
+    </w:p>
+    <w:p>
+      <w:pPr>
+        <w:pStyle w:val="ListParagraph"/>
+        <w:numPr>
+          <w:ilvl w:val="0"/>
+          <w:numId w:val="2"/>
+        </w:numPr>
+        <w:rPr>
+          <w:sz w:val="24"/>
+          <w:szCs w:val="28"/>
+        </w:rPr>
+      </w:pPr>
+      <w:r>
+        <w:rPr>
+          <w:sz w:val="24"/>
+          <w:szCs w:val="28"/>
+        </w:rPr>
+        <w:t>The user taps on the add friends’ button to navigate to the add friend page.</w:t>
+      </w:r>
+    </w:p>
+    <w:p>
+      <w:pPr>
+        <w:pStyle w:val="ListParagraph"/>
+        <w:numPr>
+          <w:ilvl w:val="0"/>
+          <w:numId w:val="2"/>
+        </w:numPr>
+        <w:rPr>
+          <w:sz w:val="24"/>
+          <w:szCs w:val="28"/>
+        </w:rPr>
+      </w:pPr>
+      <w:r>
+        <w:rPr>
+          <w:sz w:val="24"/>
+          <w:szCs w:val="28"/>
+        </w:rPr>
+        <w:t xml:space="preserve">The user enters their friends name and sends a request to their friend </w:t>
+      </w:r>
+    </w:p>
+    <w:p>
+      <w:pPr>
+        <w:pStyle w:val="ListParagraph"/>
+        <w:numPr>
+          <w:ilvl w:val="0"/>
+          <w:numId w:val="2"/>
+        </w:numPr>
+        <w:rPr>
+          <w:sz w:val="24"/>
+          <w:szCs w:val="28"/>
+        </w:rPr>
+      </w:pPr>
+      <w:r>
+        <w:rPr>
+          <w:sz w:val="24"/>
+          <w:szCs w:val="28"/>
+        </w:rPr>
+        <w:t>The user taps a friend and taps the removes them from their friends list.</w:t>
+      </w:r>
+    </w:p>
+    <w:p>
+      <w:pPr>
+        <w:rPr>
+          <w:sz w:val="24"/>
+          <w:szCs w:val="28"/>
+        </w:rPr>
+      </w:pPr>
+      <w:r>
+        <w:rPr>
+          <w:b/>
+          <w:sz w:val="24"/>
+          <w:szCs w:val="28"/>
+          <w:u w:val="single"/>
+        </w:rPr>
+        <w:t xml:space="preserve">Testing </w:t>
+      </w:r>
+      <w:r>
+        <w:rPr>
+          <w:b/>
+          <w:sz w:val="24"/>
+          <w:szCs w:val="28"/>
+          <w:u w:val="single"/>
+        </w:rPr>
+        <w:t>F</w:t>
+      </w:r>
+      <w:r>
+        <w:rPr>
+          <w:b/>
+          <w:sz w:val="24"/>
+          <w:szCs w:val="28"/>
+          <w:u w:val="single"/>
+        </w:rPr>
+        <w:t>our</w:t>
+      </w:r>
+      <w:r>
+        <w:rPr>
+          <w:b/>
+          <w:sz w:val="24"/>
+          <w:szCs w:val="28"/>
+          <w:u w:val="single"/>
+        </w:rPr>
+        <w:t xml:space="preserve">: </w:t>
+      </w:r>
+      <w:r>
+        <w:rPr>
+          <w:sz w:val="24"/>
+          <w:szCs w:val="28"/>
+        </w:rPr>
+        <w:t>Users can send and receive messages</w:t>
+      </w:r>
+      <w:r>
+        <w:rPr>
+          <w:sz w:val="24"/>
+          <w:szCs w:val="28"/>
+        </w:rPr>
+        <w:t>.</w:t>
+      </w:r>
+    </w:p>
+    <w:p>
+      <w:pPr>
+        <w:ind w:firstLine="720"/>
+        <w:rPr>
+          <w:sz w:val="24"/>
+          <w:szCs w:val="28"/>
+        </w:rPr>
+      </w:pPr>
+      <w:r>
+        <w:rPr>
+          <w:sz w:val="24"/>
+          <w:szCs w:val="28"/>
+        </w:rPr>
+        <w:t>Procedure:</w:t>
+      </w:r>
+    </w:p>
+    <w:p>
+      <w:pPr>
+        <w:pStyle w:val="ListParagraph"/>
+        <w:numPr>
+          <w:ilvl w:val="0"/>
+          <w:numId w:val="2"/>
+        </w:numPr>
+        <w:rPr>
+          <w:sz w:val="24"/>
+          <w:szCs w:val="28"/>
+        </w:rPr>
+      </w:pPr>
+      <w:r>
+        <w:rPr>
+          <w:sz w:val="24"/>
+          <w:szCs w:val="28"/>
+        </w:rPr>
+        <w:t>Open Two separate instances of Polybius with two users who are friends.</w:t>
+      </w:r>
+    </w:p>
+    <w:p>
+      <w:pPr>
+        <w:pStyle w:val="ListParagraph"/>
+        <w:numPr>
+          <w:ilvl w:val="0"/>
+          <w:numId w:val="2"/>
+        </w:numPr>
+        <w:rPr>
+          <w:sz w:val="24"/>
+          <w:szCs w:val="28"/>
+        </w:rPr>
+      </w:pPr>
+      <w:r>
+        <w:rPr>
+          <w:sz w:val="24"/>
+          <w:szCs w:val="28"/>
+        </w:rPr>
+        <w:t>Navigate on each instance to the users that they will both be communicating with.</w:t>
+      </w:r>
+    </w:p>
+    <w:p>
+      <w:pPr>
+        <w:pStyle w:val="ListParagraph"/>
+        <w:numPr>
+          <w:ilvl w:val="0"/>
+          <w:numId w:val="2"/>
+        </w:numPr>
+        <w:rPr>
+          <w:sz w:val="24"/>
+          <w:szCs w:val="28"/>
+        </w:rPr>
+      </w:pPr>
+      <w:r>
+        <w:rPr>
+          <w:sz w:val="24"/>
+          <w:szCs w:val="28"/>
+        </w:rPr>
+        <w:t>Type any message then send said message to the other user</w:t>
+      </w:r>
+    </w:p>
+    <w:p>
+      <w:pPr>
+        <w:pStyle w:val="ListParagraph"/>
+        <w:numPr>
+          <w:ilvl w:val="0"/>
+          <w:numId w:val="2"/>
+        </w:numPr>
+        <w:rPr>
+          <w:sz w:val="24"/>
+          <w:szCs w:val="28"/>
+        </w:rPr>
+      </w:pPr>
+      <w:r>
+        <w:rPr>
+          <w:sz w:val="24"/>
+          <w:szCs w:val="28"/>
+        </w:rPr>
+        <w:t>Verify that the message is received</w:t>
+      </w:r>
+    </w:p>
+    <w:p>
+      <w:pPr>
+        <w:rPr>
+          <w:sz w:val="24"/>
+          <w:szCs w:val="28"/>
+        </w:rPr>
+      </w:pPr>
+      <w:r>
+        <w:rPr>
+          <w:b/>
+          <w:sz w:val="24"/>
+          <w:szCs w:val="28"/>
+          <w:u w:val="single"/>
+        </w:rPr>
+        <w:t>Testing F</w:t>
+      </w:r>
+      <w:r>
+        <w:rPr>
+          <w:b/>
+          <w:sz w:val="24"/>
+          <w:szCs w:val="28"/>
+          <w:u w:val="single"/>
+        </w:rPr>
+        <w:t>ive</w:t>
+      </w:r>
+      <w:r>
+        <w:rPr>
+          <w:b/>
+          <w:sz w:val="24"/>
+          <w:szCs w:val="28"/>
+          <w:u w:val="single"/>
+        </w:rPr>
+        <w:t>:</w:t>
+      </w:r>
+      <w:r>
+        <w:rPr>
+          <w:sz w:val="24"/>
+          <w:szCs w:val="28"/>
+        </w:rPr>
+        <w:t xml:space="preserve"> </w:t>
+      </w:r>
+      <w:proofErr w:type="spellStart"/>
+      <w:r>
+        <w:rPr>
+          <w:sz w:val="24"/>
+          <w:szCs w:val="28"/>
+        </w:rPr>
+        <w:t>MapBox</w:t>
+      </w:r>
+      <w:proofErr w:type="spellEnd"/>
+      <w:r>
+        <w:rPr>
+          <w:sz w:val="24"/>
+          <w:szCs w:val="28"/>
+        </w:rPr>
+        <w:t xml:space="preserve"> markers can successfully be set and viewed</w:t>
+      </w:r>
+    </w:p>
+    <w:p>
+      <w:pPr>
+        <w:ind w:firstLine="720"/>
+        <w:rPr>
+          <w:sz w:val="24"/>
+          <w:szCs w:val="28"/>
+        </w:rPr>
+      </w:pPr>
+      <w:r>
+        <w:rPr>
+          <w:sz w:val="24"/>
+          <w:szCs w:val="28"/>
+        </w:rPr>
+        <w:t>Procedure:</w:t>
+      </w:r>
+    </w:p>
+    <w:p>
+      <w:pPr>
+        <w:pStyle w:val="ListParagraph"/>
+        <w:numPr>
+          <w:ilvl w:val="0"/>
+          <w:numId w:val="2"/>
+        </w:numPr>
+        <w:rPr>
+          <w:sz w:val="24"/>
+          <w:szCs w:val="28"/>
+        </w:rPr>
+      </w:pPr>
+      <w:r>
+        <w:rPr>
+          <w:sz w:val="24"/>
+          <w:szCs w:val="28"/>
+        </w:rPr>
+        <w:t>Map appears????</w:t>
+      </w:r>
+    </w:p>
+    <w:p>
+      <w:pPr>
+        <w:rPr>
+          <w:sz w:val="24"/>
+          <w:szCs w:val="28"/>
+        </w:rPr>
+      </w:pPr>
+      <w:r>
+        <w:rPr>
+          <w:b/>
+          <w:sz w:val="24"/>
+          <w:szCs w:val="28"/>
+          <w:u w:val="single"/>
+        </w:rPr>
+        <w:t xml:space="preserve">Testing </w:t>
+      </w:r>
+      <w:r>
+        <w:rPr>
+          <w:b/>
+          <w:sz w:val="24"/>
+          <w:szCs w:val="28"/>
+          <w:u w:val="single"/>
+        </w:rPr>
+        <w:t>Six</w:t>
+      </w:r>
+      <w:r>
+        <w:rPr>
+          <w:b/>
+          <w:sz w:val="24"/>
+          <w:szCs w:val="28"/>
+          <w:u w:val="single"/>
+        </w:rPr>
+        <w:t>:</w:t>
+      </w:r>
+      <w:r>
+        <w:rPr>
+          <w:sz w:val="24"/>
+          <w:szCs w:val="28"/>
+        </w:rPr>
+        <w:t xml:space="preserve"> </w:t>
+      </w:r>
+      <w:r>
+        <w:rPr>
+          <w:sz w:val="24"/>
+          <w:szCs w:val="28"/>
+        </w:rPr>
+        <w:t xml:space="preserve"> Settings in the user profile can be modified and changed as needed.</w:t>
+      </w:r>
+    </w:p>
+    <w:p>
+      <w:pPr>
+        <w:rPr>
+          <w:sz w:val="24"/>
+          <w:szCs w:val="28"/>
+        </w:rPr>
+      </w:pPr>
+      <w:r>
+        <w:rPr>
+          <w:sz w:val="24"/>
+          <w:szCs w:val="28"/>
+        </w:rPr>
+        <w:tab/>
+        <w:t>Procedure:</w:t>
+      </w:r>
+    </w:p>
+    <w:p>
+      <w:pPr>
+        <w:pStyle w:val="ListParagraph"/>
+        <w:numPr>
+          <w:ilvl w:val="0"/>
+          <w:numId w:val="2"/>
+        </w:numPr>
+        <w:rPr>
+          <w:sz w:val="24"/>
+          <w:szCs w:val="28"/>
+        </w:rPr>
+      </w:pPr>
+      <w:r>
+        <w:rPr>
+          <w:sz w:val="24"/>
+          <w:szCs w:val="28"/>
+        </w:rPr>
+        <w:t>The users can see their current profile settings</w:t>
+      </w:r>
+    </w:p>
+    <w:p>
+      <w:pPr>
+        <w:pStyle w:val="ListParagraph"/>
+        <w:numPr>
+          <w:ilvl w:val="0"/>
+          <w:numId w:val="2"/>
+        </w:numPr>
+        <w:rPr>
+          <w:sz w:val="24"/>
+          <w:szCs w:val="28"/>
+        </w:rPr>
+      </w:pPr>
+      <w:r>
+        <w:rPr>
+          <w:sz w:val="24"/>
+          <w:szCs w:val="28"/>
+        </w:rPr>
+        <w:t>User navigate to the edit button where they can edit their current information</w:t>
+      </w:r>
+    </w:p>
+    <w:p>
+      <w:pPr>
+        <w:pStyle w:val="ListParagraph"/>
+        <w:numPr>
+          <w:ilvl w:val="0"/>
+          <w:numId w:val="2"/>
+        </w:numPr>
+        <w:rPr>
+          <w:sz w:val="24"/>
+          <w:szCs w:val="28"/>
+        </w:rPr>
+      </w:pPr>
+      <w:r>
+        <w:rPr>
+          <w:sz w:val="24"/>
+          <w:szCs w:val="28"/>
+        </w:rPr>
+        <w:t>User changes a selected value then hits save.</w:t>
+      </w:r>
+    </w:p>
+    <w:p>
+      <w:pPr>
+        <w:pStyle w:val="ListParagraph"/>
+        <w:numPr>
+          <w:ilvl w:val="0"/>
+          <w:numId w:val="2"/>
+        </w:numPr>
+        <w:rPr>
+          <w:sz w:val="24"/>
+          <w:szCs w:val="28"/>
+        </w:rPr>
+      </w:pPr>
+      <w:r>
+        <w:rPr>
+          <w:sz w:val="24"/>
+          <w:szCs w:val="28"/>
+        </w:rPr>
+        <w:t>The UI changes accordingly with the new value entered</w:t>
+      </w:r>
+    </w:p>
+    <w:p>
+      <w:pPr>
+        <w:rPr>
+          <w:sz w:val="24"/>
+          <w:szCs w:val="28"/>
+        </w:rPr>
+      </w:pPr>
+      <w:r>
+        <w:rPr>
+          <w:sz w:val="24"/>
+          <w:szCs w:val="28"/>
+        </w:rPr>
+        <w:t>Final Testing Summary:</w:t>
+      </w:r>
+    </w:p>
+    <w:p>
+      <w:pPr>
+        <w:rPr>
+          <w:sz w:val="24"/>
+          <w:szCs w:val="28"/>
+        </w:rPr>
+      </w:pPr>
+      <w:r>
+        <w:rPr>
+          <w:sz w:val="24"/>
+          <w:szCs w:val="28"/>
+        </w:rPr>
+        <w:tab/>
+        <w:t xml:space="preserve">We have found that while most of the features work there are still some functionality that needs to be reworked to have a functional application. In addition to our manual testing we have an automated test cases which test the </w:t>
+      </w:r>
+      <w:r>
+        <w:rPr>
+          <w:sz w:val="24"/>
+          <w:szCs w:val="28"/>
+        </w:rPr>
+        <w:t>server’s</w:t>
+      </w:r>
+      <w:r>
+        <w:rPr>
+          <w:sz w:val="24"/>
+          <w:szCs w:val="28"/>
+        </w:rPr>
+        <w:t xml:space="preserve"> </w:t>
+      </w:r>
       <w:bookmarkStart w:id="1" w:name="_GoBack"/>
       <w:bookmarkEnd w:id="1"/>
+      <w:r>
+        <w:rPr>
+          <w:sz w:val="24"/>
+          <w:szCs w:val="28"/>
+        </w:rPr>
+        <w:t>functionality to verify that database scripts are functional and that can verify that the database is being updated.</w:t>
+      </w:r>
+    </w:p>
+    <w:p>
+      <w:pPr>
+        <w:rPr>
+          <w:sz w:val="24"/>
+          <w:szCs w:val="28"/>
+        </w:rPr>
+      </w:pPr>
     </w:p>
     <w:p>
       <w:pPr>

</xml_diff>

<commit_message>
Added SQL to remove msgs and upadated manual testing
</commit_message>
<xml_diff>
--- a/docs/Sprint 2 Manual Testing.docx
+++ b/docs/Sprint 2 Manual Testing.docx
@@ -1067,14 +1067,7 @@
           <w:sz w:val="24"/>
           <w:szCs w:val="28"/>
         </w:rPr>
-        <w:t xml:space="preserve"> tab</w:t>
-      </w:r>
-      <w:r>
-        <w:rPr>
-          <w:sz w:val="24"/>
-          <w:szCs w:val="28"/>
-        </w:rPr>
-        <w:t xml:space="preserve">: successful. The friends tab successfully displays when the button is displayed. </w:t>
+        <w:t xml:space="preserve"> tab: successful. The friends tab successfully displays when the button is displayed. </w:t>
       </w:r>
     </w:p>
     <w:p>
@@ -1142,14 +1135,7 @@
           <w:sz w:val="24"/>
           <w:szCs w:val="28"/>
         </w:rPr>
-        <w:t>The user can scroll through their friends list viewing a basic tab of each of their friends</w:t>
-      </w:r>
-      <w:r>
-        <w:rPr>
-          <w:sz w:val="24"/>
-          <w:szCs w:val="28"/>
-        </w:rPr>
-        <w:t xml:space="preserve">: successful. The friends tab has a scrolling function that changes depending on how many the friends the user </w:t>
+        <w:t xml:space="preserve">The user can scroll through their friends list viewing a basic tab of each of their friends: successful. The friends tab has a scrolling function that changes depending on how many the friends the user </w:t>
       </w:r>
       <w:proofErr w:type="gramStart"/>
       <w:r>
@@ -1185,14 +1171,7 @@
           <w:sz w:val="24"/>
           <w:szCs w:val="28"/>
         </w:rPr>
-        <w:t>The User selects a friend and navigates to their profile</w:t>
-      </w:r>
-      <w:r>
-        <w:rPr>
-          <w:sz w:val="24"/>
-          <w:szCs w:val="28"/>
-        </w:rPr>
-        <w:t>: successful. The user can tap on the player icon to be brought to their friend’s profile page. This then displays their information.</w:t>
+        <w:t>The User selects a friend and navigates to their profile: successful. The user can tap on the player icon to be brought to their friend’s profile page. This then displays their information.</w:t>
       </w:r>
     </w:p>
     <w:p>
@@ -1261,14 +1240,7 @@
           <w:szCs w:val="28"/>
         </w:rPr>
         <w:lastRenderedPageBreak/>
-        <w:t>The Friend profile successfully displays the data on the selected friend</w:t>
-      </w:r>
-      <w:r>
-        <w:rPr>
-          <w:sz w:val="24"/>
-          <w:szCs w:val="28"/>
-        </w:rPr>
-        <w:t xml:space="preserve">: successful. The data </w:t>
+        <w:t xml:space="preserve">The Friend profile successfully displays the data on the selected friend: successful. The data </w:t>
       </w:r>
       <w:r>
         <w:rPr>
@@ -1297,7 +1269,7 @@
           <w:sz w:val="24"/>
           <w:szCs w:val="28"/>
         </w:rPr>
-        <w:t>correct.</w:t>
+        <w:t>correct.(</w:t>
       </w:r>
       <w:proofErr w:type="gramEnd"/>
       <w:r>
@@ -1305,7 +1277,1125 @@
           <w:sz w:val="24"/>
           <w:szCs w:val="28"/>
         </w:rPr>
-        <w:t>(Picture Removed for redundancy)</w:t>
+        <w:t>Picture Removed for redundancy)</w:t>
+      </w:r>
+    </w:p>
+    <w:p>
+      <w:pPr>
+        <w:rPr>
+          <w:sz w:val="24"/>
+          <w:szCs w:val="28"/>
+        </w:rPr>
+      </w:pPr>
+      <w:r>
+        <w:rPr>
+          <w:b/>
+          <w:sz w:val="24"/>
+          <w:szCs w:val="28"/>
+          <w:u w:val="single"/>
+        </w:rPr>
+        <w:t>Testing Three:</w:t>
+      </w:r>
+      <w:r>
+        <w:rPr>
+          <w:sz w:val="24"/>
+          <w:szCs w:val="28"/>
+        </w:rPr>
+        <w:t xml:space="preserve"> Users can successfully add and remove select users.</w:t>
+      </w:r>
+    </w:p>
+    <w:p>
+      <w:pPr>
+        <w:rPr>
+          <w:sz w:val="24"/>
+          <w:szCs w:val="28"/>
+        </w:rPr>
+      </w:pPr>
+      <w:r>
+        <w:rPr>
+          <w:sz w:val="24"/>
+          <w:szCs w:val="28"/>
+        </w:rPr>
+        <w:tab/>
+        <w:t>Procedure:</w:t>
+      </w:r>
+    </w:p>
+    <w:p>
+      <w:pPr>
+        <w:pStyle w:val="ListParagraph"/>
+        <w:numPr>
+          <w:ilvl w:val="0"/>
+          <w:numId w:val="2"/>
+        </w:numPr>
+        <w:rPr>
+          <w:sz w:val="24"/>
+          <w:szCs w:val="28"/>
+        </w:rPr>
+      </w:pPr>
+      <w:r>
+        <w:rPr>
+          <w:sz w:val="24"/>
+          <w:szCs w:val="28"/>
+        </w:rPr>
+        <w:t>The user taps on the add friends’ button to navigate to the add friend page.</w:t>
+      </w:r>
+    </w:p>
+    <w:p>
+      <w:pPr>
+        <w:pStyle w:val="ListParagraph"/>
+        <w:numPr>
+          <w:ilvl w:val="0"/>
+          <w:numId w:val="2"/>
+        </w:numPr>
+        <w:rPr>
+          <w:sz w:val="24"/>
+          <w:szCs w:val="28"/>
+        </w:rPr>
+      </w:pPr>
+      <w:r>
+        <w:rPr>
+          <w:sz w:val="24"/>
+          <w:szCs w:val="28"/>
+        </w:rPr>
+        <w:t xml:space="preserve">The user enters their friends name and sends a request to their friend </w:t>
+      </w:r>
+    </w:p>
+    <w:p>
+      <w:pPr>
+        <w:pStyle w:val="ListParagraph"/>
+        <w:numPr>
+          <w:ilvl w:val="0"/>
+          <w:numId w:val="2"/>
+        </w:numPr>
+        <w:rPr>
+          <w:sz w:val="24"/>
+          <w:szCs w:val="28"/>
+        </w:rPr>
+      </w:pPr>
+      <w:r>
+        <w:rPr>
+          <w:sz w:val="24"/>
+          <w:szCs w:val="28"/>
+        </w:rPr>
+        <w:t>The user taps a friend and taps the removes them from their friends list.</w:t>
+      </w:r>
+    </w:p>
+    <w:p>
+      <w:pPr>
+        <w:rPr>
+          <w:sz w:val="24"/>
+          <w:szCs w:val="28"/>
+        </w:rPr>
+      </w:pPr>
+      <w:r>
+        <w:rPr>
+          <w:sz w:val="24"/>
+          <w:szCs w:val="28"/>
+        </w:rPr>
+        <w:t>Results and Follow up:</w:t>
+      </w:r>
+    </w:p>
+    <w:p>
+      <w:pPr>
+        <w:pStyle w:val="ListParagraph"/>
+        <w:numPr>
+          <w:ilvl w:val="0"/>
+          <w:numId w:val="5"/>
+        </w:numPr>
+        <w:rPr>
+          <w:sz w:val="24"/>
+          <w:szCs w:val="28"/>
+        </w:rPr>
+      </w:pPr>
+      <w:r>
+        <w:rPr>
+          <w:sz w:val="24"/>
+          <w:szCs w:val="28"/>
+        </w:rPr>
+        <w:t>The user taps on the add friends’ button to navigate to the add friend page</w:t>
+      </w:r>
+      <w:r>
+        <w:rPr>
+          <w:sz w:val="24"/>
+          <w:szCs w:val="28"/>
+        </w:rPr>
+        <w:t xml:space="preserve">: is successful. The page opens up with an open </w:t>
+      </w:r>
+      <w:proofErr w:type="gramStart"/>
+      <w:r>
+        <w:rPr>
+          <w:sz w:val="24"/>
+          <w:szCs w:val="28"/>
+        </w:rPr>
+        <w:t>friends</w:t>
+      </w:r>
+      <w:proofErr w:type="gramEnd"/>
+      <w:r>
+        <w:rPr>
+          <w:sz w:val="24"/>
+          <w:szCs w:val="28"/>
+        </w:rPr>
+        <w:t xml:space="preserve"> page that allows a search functionality. Picture provided below.</w:t>
+      </w:r>
+    </w:p>
+    <w:p>
+      <w:pPr>
+        <w:rPr>
+          <w:sz w:val="24"/>
+          <w:szCs w:val="28"/>
+        </w:rPr>
+      </w:pPr>
+      <w:r>
+        <w:rPr>
+          <w:noProof/>
+        </w:rPr>
+        <w:drawing>
+          <wp:inline distT="0" distB="0" distL="0" distR="0" wp14:anchorId="6A5274B8" wp14:editId="19196A9D">
+            <wp:extent cx="3854646" cy="2843213"/>
+            <wp:effectExtent l="0" t="0" r="0" b="0"/>
+            <wp:docPr id="10" name="Picture 10"/>
+            <wp:cNvGraphicFramePr>
+              <a:graphicFrameLocks xmlns:a="http://schemas.openxmlformats.org/drawingml/2006/main" noChangeAspect="1"/>
+            </wp:cNvGraphicFramePr>
+            <a:graphic xmlns:a="http://schemas.openxmlformats.org/drawingml/2006/main">
+              <a:graphicData uri="http://schemas.openxmlformats.org/drawingml/2006/picture">
+                <pic:pic xmlns:pic="http://schemas.openxmlformats.org/drawingml/2006/picture">
+                  <pic:nvPicPr>
+                    <pic:cNvPr id="1" name=""/>
+                    <pic:cNvPicPr/>
+                  </pic:nvPicPr>
+                  <pic:blipFill>
+                    <a:blip r:embed="rId13"/>
+                    <a:stretch>
+                      <a:fillRect/>
+                    </a:stretch>
+                  </pic:blipFill>
+                  <pic:spPr>
+                    <a:xfrm>
+                      <a:off x="0" y="0"/>
+                      <a:ext cx="3857134" cy="2845048"/>
+                    </a:xfrm>
+                    <a:prstGeom prst="rect">
+                      <a:avLst/>
+                    </a:prstGeom>
+                  </pic:spPr>
+                </pic:pic>
+              </a:graphicData>
+            </a:graphic>
+          </wp:inline>
+        </w:drawing>
+      </w:r>
+    </w:p>
+    <w:p>
+      <w:pPr>
+        <w:ind w:left="360"/>
+        <w:rPr>
+          <w:sz w:val="24"/>
+          <w:szCs w:val="28"/>
+        </w:rPr>
+      </w:pPr>
+    </w:p>
+    <w:p>
+      <w:pPr>
+        <w:ind w:left="360"/>
+        <w:rPr>
+          <w:sz w:val="24"/>
+          <w:szCs w:val="28"/>
+        </w:rPr>
+      </w:pPr>
+    </w:p>
+    <w:p>
+      <w:pPr>
+        <w:ind w:left="360"/>
+        <w:rPr>
+          <w:sz w:val="24"/>
+          <w:szCs w:val="28"/>
+        </w:rPr>
+      </w:pPr>
+    </w:p>
+    <w:p>
+      <w:pPr>
+        <w:ind w:left="360"/>
+        <w:rPr>
+          <w:sz w:val="24"/>
+          <w:szCs w:val="28"/>
+        </w:rPr>
+      </w:pPr>
+    </w:p>
+    <w:p>
+      <w:pPr>
+        <w:ind w:left="360"/>
+        <w:rPr>
+          <w:sz w:val="24"/>
+          <w:szCs w:val="28"/>
+        </w:rPr>
+      </w:pPr>
+    </w:p>
+    <w:p>
+      <w:pPr>
+        <w:ind w:left="360"/>
+        <w:rPr>
+          <w:sz w:val="24"/>
+          <w:szCs w:val="28"/>
+        </w:rPr>
+      </w:pPr>
+    </w:p>
+    <w:p>
+      <w:pPr>
+        <w:pStyle w:val="ListParagraph"/>
+        <w:numPr>
+          <w:ilvl w:val="0"/>
+          <w:numId w:val="5"/>
+        </w:numPr>
+        <w:rPr>
+          <w:sz w:val="24"/>
+          <w:szCs w:val="28"/>
+        </w:rPr>
+      </w:pPr>
+      <w:r>
+        <w:rPr>
+          <w:noProof/>
+        </w:rPr>
+        <w:lastRenderedPageBreak/>
+        <w:drawing>
+          <wp:anchor distT="0" distB="0" distL="114300" distR="114300" simplePos="0" relativeHeight="251658240" behindDoc="1" locked="0" layoutInCell="1" allowOverlap="1" wp14:anchorId="72DB8910" wp14:editId="518D9EDC">
+            <wp:simplePos x="0" y="0"/>
+            <wp:positionH relativeFrom="column">
+              <wp:posOffset>2566670</wp:posOffset>
+            </wp:positionH>
+            <wp:positionV relativeFrom="paragraph">
+              <wp:posOffset>704850</wp:posOffset>
+            </wp:positionV>
+            <wp:extent cx="1988820" cy="1795145"/>
+            <wp:effectExtent l="0" t="0" r="0" b="0"/>
+            <wp:wrapTight wrapText="bothSides">
+              <wp:wrapPolygon edited="0">
+                <wp:start x="0" y="0"/>
+                <wp:lineTo x="0" y="21317"/>
+                <wp:lineTo x="21310" y="21317"/>
+                <wp:lineTo x="21310" y="0"/>
+                <wp:lineTo x="0" y="0"/>
+              </wp:wrapPolygon>
+            </wp:wrapTight>
+            <wp:docPr id="12" name="Picture 12"/>
+            <wp:cNvGraphicFramePr>
+              <a:graphicFrameLocks xmlns:a="http://schemas.openxmlformats.org/drawingml/2006/main" noChangeAspect="1"/>
+            </wp:cNvGraphicFramePr>
+            <a:graphic xmlns:a="http://schemas.openxmlformats.org/drawingml/2006/main">
+              <a:graphicData uri="http://schemas.openxmlformats.org/drawingml/2006/picture">
+                <pic:pic xmlns:pic="http://schemas.openxmlformats.org/drawingml/2006/picture">
+                  <pic:nvPicPr>
+                    <pic:cNvPr id="1" name=""/>
+                    <pic:cNvPicPr/>
+                  </pic:nvPicPr>
+                  <pic:blipFill>
+                    <a:blip r:embed="rId14" cstate="print">
+                      <a:extLst>
+                        <a:ext uri="{28A0092B-C50C-407E-A947-70E740481C1C}">
+                          <a14:useLocalDpi xmlns:a14="http://schemas.microsoft.com/office/drawing/2010/main" val="0"/>
+                        </a:ext>
+                      </a:extLst>
+                    </a:blip>
+                    <a:stretch>
+                      <a:fillRect/>
+                    </a:stretch>
+                  </pic:blipFill>
+                  <pic:spPr>
+                    <a:xfrm>
+                      <a:off x="0" y="0"/>
+                      <a:ext cx="1988820" cy="1795145"/>
+                    </a:xfrm>
+                    <a:prstGeom prst="rect">
+                      <a:avLst/>
+                    </a:prstGeom>
+                  </pic:spPr>
+                </pic:pic>
+              </a:graphicData>
+            </a:graphic>
+          </wp:anchor>
+        </w:drawing>
+      </w:r>
+      <w:r>
+        <w:rPr>
+          <w:sz w:val="24"/>
+          <w:szCs w:val="28"/>
+        </w:rPr>
+        <w:t>The user enters their friends name and sends a request to their friend</w:t>
+      </w:r>
+      <w:r>
+        <w:rPr>
+          <w:sz w:val="24"/>
+          <w:szCs w:val="28"/>
+        </w:rPr>
+        <w:t>: is successful. The searched friend displays, and the friends button adds a person to someone friends list. Pictures provided below.</w:t>
+      </w:r>
+    </w:p>
+    <w:p>
+      <w:pPr>
+        <w:rPr>
+          <w:sz w:val="24"/>
+          <w:szCs w:val="28"/>
+        </w:rPr>
+      </w:pPr>
+      <w:r>
+        <w:rPr>
+          <w:noProof/>
+        </w:rPr>
+        <w:drawing>
+          <wp:inline distT="0" distB="0" distL="0" distR="0" wp14:anchorId="0FC3ADE4" wp14:editId="181E4BB9">
+            <wp:extent cx="2021738" cy="1657350"/>
+            <wp:effectExtent l="0" t="0" r="0" b="0"/>
+            <wp:docPr id="11" name="Picture 11"/>
+            <wp:cNvGraphicFramePr>
+              <a:graphicFrameLocks xmlns:a="http://schemas.openxmlformats.org/drawingml/2006/main" noChangeAspect="1"/>
+            </wp:cNvGraphicFramePr>
+            <a:graphic xmlns:a="http://schemas.openxmlformats.org/drawingml/2006/main">
+              <a:graphicData uri="http://schemas.openxmlformats.org/drawingml/2006/picture">
+                <pic:pic xmlns:pic="http://schemas.openxmlformats.org/drawingml/2006/picture">
+                  <pic:nvPicPr>
+                    <pic:cNvPr id="1" name=""/>
+                    <pic:cNvPicPr/>
+                  </pic:nvPicPr>
+                  <pic:blipFill>
+                    <a:blip r:embed="rId15"/>
+                    <a:stretch>
+                      <a:fillRect/>
+                    </a:stretch>
+                  </pic:blipFill>
+                  <pic:spPr>
+                    <a:xfrm>
+                      <a:off x="0" y="0"/>
+                      <a:ext cx="2026332" cy="1661116"/>
+                    </a:xfrm>
+                    <a:prstGeom prst="rect">
+                      <a:avLst/>
+                    </a:prstGeom>
+                  </pic:spPr>
+                </pic:pic>
+              </a:graphicData>
+            </a:graphic>
+          </wp:inline>
+        </w:drawing>
+      </w:r>
+    </w:p>
+    <w:p>
+      <w:pPr>
+        <w:rPr>
+          <w:sz w:val="24"/>
+          <w:szCs w:val="28"/>
+        </w:rPr>
+      </w:pPr>
+    </w:p>
+    <w:p>
+      <w:pPr>
+        <w:rPr>
+          <w:sz w:val="24"/>
+          <w:szCs w:val="28"/>
+        </w:rPr>
+      </w:pPr>
+    </w:p>
+    <w:p>
+      <w:pPr>
+        <w:pStyle w:val="ListParagraph"/>
+        <w:numPr>
+          <w:ilvl w:val="0"/>
+          <w:numId w:val="5"/>
+        </w:numPr>
+        <w:rPr>
+          <w:sz w:val="24"/>
+          <w:szCs w:val="28"/>
+        </w:rPr>
+      </w:pPr>
+      <w:r>
+        <w:rPr>
+          <w:sz w:val="24"/>
+          <w:szCs w:val="28"/>
+        </w:rPr>
+        <w:t>The user taps a friend and taps the removes them from their friends list</w:t>
+      </w:r>
+      <w:r>
+        <w:rPr>
+          <w:sz w:val="24"/>
+          <w:szCs w:val="28"/>
+        </w:rPr>
+        <w:t>: is successful. Once a person has been removed from the friends list they disappear from the friends tab.</w:t>
+      </w:r>
+    </w:p>
+    <w:p>
+      <w:pPr>
+        <w:rPr>
+          <w:sz w:val="24"/>
+          <w:szCs w:val="28"/>
+        </w:rPr>
+      </w:pPr>
+      <w:r>
+        <w:rPr>
+          <w:noProof/>
+        </w:rPr>
+        <w:drawing>
+          <wp:inline distT="0" distB="0" distL="0" distR="0" wp14:anchorId="11936B33" wp14:editId="5F842B2A">
+            <wp:extent cx="2621344" cy="2643188"/>
+            <wp:effectExtent l="0" t="0" r="7620" b="5080"/>
+            <wp:docPr id="13" name="Picture 13"/>
+            <wp:cNvGraphicFramePr>
+              <a:graphicFrameLocks xmlns:a="http://schemas.openxmlformats.org/drawingml/2006/main" noChangeAspect="1"/>
+            </wp:cNvGraphicFramePr>
+            <a:graphic xmlns:a="http://schemas.openxmlformats.org/drawingml/2006/main">
+              <a:graphicData uri="http://schemas.openxmlformats.org/drawingml/2006/picture">
+                <pic:pic xmlns:pic="http://schemas.openxmlformats.org/drawingml/2006/picture">
+                  <pic:nvPicPr>
+                    <pic:cNvPr id="1" name=""/>
+                    <pic:cNvPicPr/>
+                  </pic:nvPicPr>
+                  <pic:blipFill>
+                    <a:blip r:embed="rId16"/>
+                    <a:stretch>
+                      <a:fillRect/>
+                    </a:stretch>
+                  </pic:blipFill>
+                  <pic:spPr>
+                    <a:xfrm>
+                      <a:off x="0" y="0"/>
+                      <a:ext cx="2629187" cy="2651097"/>
+                    </a:xfrm>
+                    <a:prstGeom prst="rect">
+                      <a:avLst/>
+                    </a:prstGeom>
+                  </pic:spPr>
+                </pic:pic>
+              </a:graphicData>
+            </a:graphic>
+          </wp:inline>
+        </w:drawing>
+      </w:r>
+    </w:p>
+    <w:p>
+      <w:pPr>
+        <w:rPr>
+          <w:sz w:val="24"/>
+          <w:szCs w:val="28"/>
+        </w:rPr>
+      </w:pPr>
+    </w:p>
+    <w:p>
+      <w:pPr>
+        <w:rPr>
+          <w:sz w:val="24"/>
+          <w:szCs w:val="28"/>
+        </w:rPr>
+      </w:pPr>
+    </w:p>
+    <w:p>
+      <w:pPr>
+        <w:rPr>
+          <w:sz w:val="24"/>
+          <w:szCs w:val="28"/>
+        </w:rPr>
+      </w:pPr>
+    </w:p>
+    <w:p>
+      <w:pPr>
+        <w:rPr>
+          <w:sz w:val="24"/>
+          <w:szCs w:val="28"/>
+        </w:rPr>
+      </w:pPr>
+    </w:p>
+    <w:p>
+      <w:pPr>
+        <w:rPr>
+          <w:sz w:val="24"/>
+          <w:szCs w:val="28"/>
+        </w:rPr>
+      </w:pPr>
+      <w:r>
+        <w:rPr>
+          <w:b/>
+          <w:sz w:val="24"/>
+          <w:szCs w:val="28"/>
+          <w:u w:val="single"/>
+        </w:rPr>
+        <w:lastRenderedPageBreak/>
+        <w:t xml:space="preserve">Testing </w:t>
+      </w:r>
+      <w:r>
+        <w:rPr>
+          <w:b/>
+          <w:sz w:val="24"/>
+          <w:szCs w:val="28"/>
+          <w:u w:val="single"/>
+        </w:rPr>
+        <w:t>F</w:t>
+      </w:r>
+      <w:r>
+        <w:rPr>
+          <w:b/>
+          <w:sz w:val="24"/>
+          <w:szCs w:val="28"/>
+          <w:u w:val="single"/>
+        </w:rPr>
+        <w:t>our</w:t>
+      </w:r>
+      <w:r>
+        <w:rPr>
+          <w:b/>
+          <w:sz w:val="24"/>
+          <w:szCs w:val="28"/>
+          <w:u w:val="single"/>
+        </w:rPr>
+        <w:t xml:space="preserve">: </w:t>
+      </w:r>
+      <w:r>
+        <w:rPr>
+          <w:sz w:val="24"/>
+          <w:szCs w:val="28"/>
+        </w:rPr>
+        <w:t>Users can send and receive messages</w:t>
+      </w:r>
+      <w:r>
+        <w:rPr>
+          <w:sz w:val="24"/>
+          <w:szCs w:val="28"/>
+        </w:rPr>
+        <w:t>.</w:t>
+      </w:r>
+    </w:p>
+    <w:p>
+      <w:pPr>
+        <w:ind w:firstLine="720"/>
+        <w:rPr>
+          <w:sz w:val="24"/>
+          <w:szCs w:val="28"/>
+        </w:rPr>
+      </w:pPr>
+      <w:r>
+        <w:rPr>
+          <w:sz w:val="24"/>
+          <w:szCs w:val="28"/>
+        </w:rPr>
+        <w:t>Procedure:</w:t>
+      </w:r>
+    </w:p>
+    <w:p>
+      <w:pPr>
+        <w:pStyle w:val="ListParagraph"/>
+        <w:numPr>
+          <w:ilvl w:val="0"/>
+          <w:numId w:val="2"/>
+        </w:numPr>
+        <w:rPr>
+          <w:sz w:val="24"/>
+          <w:szCs w:val="28"/>
+        </w:rPr>
+      </w:pPr>
+      <w:r>
+        <w:rPr>
+          <w:sz w:val="24"/>
+          <w:szCs w:val="28"/>
+        </w:rPr>
+        <w:t>Open Two separate instances of Polybius with two users who are friends.</w:t>
+      </w:r>
+    </w:p>
+    <w:p>
+      <w:pPr>
+        <w:pStyle w:val="ListParagraph"/>
+        <w:numPr>
+          <w:ilvl w:val="0"/>
+          <w:numId w:val="2"/>
+        </w:numPr>
+        <w:rPr>
+          <w:sz w:val="24"/>
+          <w:szCs w:val="28"/>
+        </w:rPr>
+      </w:pPr>
+      <w:r>
+        <w:rPr>
+          <w:sz w:val="24"/>
+          <w:szCs w:val="28"/>
+        </w:rPr>
+        <w:t>Navigate on each instance to the users that they will both be communicating with.</w:t>
+      </w:r>
+    </w:p>
+    <w:p>
+      <w:pPr>
+        <w:pStyle w:val="ListParagraph"/>
+        <w:numPr>
+          <w:ilvl w:val="0"/>
+          <w:numId w:val="2"/>
+        </w:numPr>
+        <w:rPr>
+          <w:sz w:val="24"/>
+          <w:szCs w:val="28"/>
+        </w:rPr>
+      </w:pPr>
+      <w:r>
+        <w:rPr>
+          <w:sz w:val="24"/>
+          <w:szCs w:val="28"/>
+        </w:rPr>
+        <w:t>Type any message then send said message to the other user</w:t>
+      </w:r>
+    </w:p>
+    <w:p>
+      <w:pPr>
+        <w:pStyle w:val="ListParagraph"/>
+        <w:numPr>
+          <w:ilvl w:val="0"/>
+          <w:numId w:val="2"/>
+        </w:numPr>
+        <w:rPr>
+          <w:sz w:val="24"/>
+          <w:szCs w:val="28"/>
+        </w:rPr>
+      </w:pPr>
+      <w:r>
+        <w:rPr>
+          <w:sz w:val="24"/>
+          <w:szCs w:val="28"/>
+        </w:rPr>
+        <w:t>Verify that the message is received</w:t>
+      </w:r>
+    </w:p>
+    <w:p>
+      <w:pPr>
+        <w:rPr>
+          <w:sz w:val="24"/>
+          <w:szCs w:val="28"/>
+        </w:rPr>
+      </w:pPr>
+      <w:r>
+        <w:rPr>
+          <w:b/>
+          <w:sz w:val="24"/>
+          <w:szCs w:val="28"/>
+          <w:u w:val="single"/>
+        </w:rPr>
+        <w:t xml:space="preserve">Testing </w:t>
+      </w:r>
+      <w:r>
+        <w:rPr>
+          <w:b/>
+          <w:sz w:val="24"/>
+          <w:szCs w:val="28"/>
+          <w:u w:val="single"/>
+        </w:rPr>
+        <w:t>Five</w:t>
+      </w:r>
+      <w:r>
+        <w:rPr>
+          <w:b/>
+          <w:sz w:val="24"/>
+          <w:szCs w:val="28"/>
+          <w:u w:val="single"/>
+        </w:rPr>
+        <w:t>:</w:t>
+      </w:r>
+      <w:r>
+        <w:rPr>
+          <w:sz w:val="24"/>
+          <w:szCs w:val="28"/>
+        </w:rPr>
+        <w:t xml:space="preserve"> </w:t>
+      </w:r>
+      <w:r>
+        <w:rPr>
+          <w:sz w:val="24"/>
+          <w:szCs w:val="28"/>
+        </w:rPr>
+        <w:t xml:space="preserve"> Settings in the user profile can be modified and changed as needed.</w:t>
+      </w:r>
+    </w:p>
+    <w:p>
+      <w:pPr>
+        <w:rPr>
+          <w:sz w:val="24"/>
+          <w:szCs w:val="28"/>
+        </w:rPr>
+      </w:pPr>
+      <w:r>
+        <w:rPr>
+          <w:sz w:val="24"/>
+          <w:szCs w:val="28"/>
+        </w:rPr>
+        <w:tab/>
+        <w:t>Procedure:</w:t>
+      </w:r>
+    </w:p>
+    <w:p>
+      <w:pPr>
+        <w:pStyle w:val="ListParagraph"/>
+        <w:numPr>
+          <w:ilvl w:val="0"/>
+          <w:numId w:val="2"/>
+        </w:numPr>
+        <w:rPr>
+          <w:sz w:val="24"/>
+          <w:szCs w:val="28"/>
+        </w:rPr>
+      </w:pPr>
+      <w:r>
+        <w:rPr>
+          <w:sz w:val="24"/>
+          <w:szCs w:val="28"/>
+        </w:rPr>
+        <w:t>The user can see their current profile settings</w:t>
+      </w:r>
+    </w:p>
+    <w:p>
+      <w:pPr>
+        <w:pStyle w:val="ListParagraph"/>
+        <w:numPr>
+          <w:ilvl w:val="0"/>
+          <w:numId w:val="2"/>
+        </w:numPr>
+        <w:rPr>
+          <w:sz w:val="24"/>
+          <w:szCs w:val="28"/>
+        </w:rPr>
+      </w:pPr>
+      <w:r>
+        <w:rPr>
+          <w:sz w:val="24"/>
+          <w:szCs w:val="28"/>
+        </w:rPr>
+        <w:t>User navigate to the edit button where they can edit their current information</w:t>
+      </w:r>
+    </w:p>
+    <w:p>
+      <w:pPr>
+        <w:pStyle w:val="ListParagraph"/>
+        <w:numPr>
+          <w:ilvl w:val="0"/>
+          <w:numId w:val="2"/>
+        </w:numPr>
+        <w:rPr>
+          <w:sz w:val="24"/>
+          <w:szCs w:val="28"/>
+        </w:rPr>
+      </w:pPr>
+      <w:r>
+        <w:rPr>
+          <w:sz w:val="24"/>
+          <w:szCs w:val="28"/>
+        </w:rPr>
+        <w:t>User changes a selected value then hits save.</w:t>
+      </w:r>
+    </w:p>
+    <w:p>
+      <w:pPr>
+        <w:pStyle w:val="ListParagraph"/>
+        <w:numPr>
+          <w:ilvl w:val="0"/>
+          <w:numId w:val="2"/>
+        </w:numPr>
+        <w:rPr>
+          <w:sz w:val="24"/>
+          <w:szCs w:val="28"/>
+        </w:rPr>
+      </w:pPr>
+      <w:r>
+        <w:rPr>
+          <w:sz w:val="24"/>
+          <w:szCs w:val="28"/>
+        </w:rPr>
+        <w:t>The UI changes accordingly with the new value entered</w:t>
+      </w:r>
+    </w:p>
+    <w:p>
+      <w:pPr>
+        <w:rPr>
+          <w:sz w:val="24"/>
+          <w:szCs w:val="28"/>
+        </w:rPr>
+      </w:pPr>
+      <w:r>
+        <w:rPr>
+          <w:b/>
+          <w:sz w:val="24"/>
+          <w:szCs w:val="28"/>
+          <w:u w:val="single"/>
+        </w:rPr>
+        <w:t xml:space="preserve">Testing </w:t>
+      </w:r>
+      <w:r>
+        <w:rPr>
+          <w:b/>
+          <w:sz w:val="24"/>
+          <w:szCs w:val="28"/>
+          <w:u w:val="single"/>
+        </w:rPr>
+        <w:t>Six</w:t>
+      </w:r>
+      <w:r>
+        <w:rPr>
+          <w:b/>
+          <w:sz w:val="24"/>
+          <w:szCs w:val="28"/>
+          <w:u w:val="single"/>
+        </w:rPr>
+        <w:t>:</w:t>
+      </w:r>
+      <w:r>
+        <w:rPr>
+          <w:sz w:val="24"/>
+          <w:szCs w:val="28"/>
+        </w:rPr>
+        <w:t xml:space="preserve">  </w:t>
+      </w:r>
+      <w:r>
+        <w:rPr>
+          <w:sz w:val="24"/>
+          <w:szCs w:val="28"/>
+        </w:rPr>
+        <w:t>Users can create and host lobbies.</w:t>
+      </w:r>
+    </w:p>
+    <w:p>
+      <w:pPr>
+        <w:ind w:firstLine="720"/>
+        <w:rPr>
+          <w:sz w:val="24"/>
+          <w:szCs w:val="28"/>
+        </w:rPr>
+      </w:pPr>
+      <w:r>
+        <w:rPr>
+          <w:sz w:val="24"/>
+          <w:szCs w:val="28"/>
+        </w:rPr>
+        <w:t>Procedure:</w:t>
+      </w:r>
+    </w:p>
+    <w:p>
+      <w:pPr>
+        <w:pStyle w:val="ListParagraph"/>
+        <w:numPr>
+          <w:ilvl w:val="0"/>
+          <w:numId w:val="2"/>
+        </w:numPr>
+        <w:rPr>
+          <w:sz w:val="24"/>
+          <w:szCs w:val="28"/>
+        </w:rPr>
+      </w:pPr>
+      <w:r>
+        <w:rPr>
+          <w:sz w:val="24"/>
+          <w:szCs w:val="28"/>
+        </w:rPr>
+        <w:t>Navigate to pong games</w:t>
+      </w:r>
+    </w:p>
+    <w:p>
+      <w:pPr>
+        <w:pStyle w:val="ListParagraph"/>
+        <w:numPr>
+          <w:ilvl w:val="0"/>
+          <w:numId w:val="2"/>
+        </w:numPr>
+        <w:rPr>
+          <w:sz w:val="24"/>
+          <w:szCs w:val="28"/>
+        </w:rPr>
+      </w:pPr>
+      <w:r>
+        <w:rPr>
+          <w:sz w:val="24"/>
+          <w:szCs w:val="28"/>
+        </w:rPr>
+        <w:t>Create a lobby</w:t>
+      </w:r>
+      <w:r>
+        <w:rPr>
+          <w:sz w:val="24"/>
+          <w:szCs w:val="28"/>
+        </w:rPr>
+        <w:t xml:space="preserve"> that other players can join</w:t>
+      </w:r>
+    </w:p>
+    <w:p>
+      <w:pPr>
+        <w:pStyle w:val="ListParagraph"/>
+        <w:numPr>
+          <w:ilvl w:val="0"/>
+          <w:numId w:val="2"/>
+        </w:numPr>
+        <w:rPr>
+          <w:sz w:val="24"/>
+          <w:szCs w:val="28"/>
+        </w:rPr>
+      </w:pPr>
+      <w:r>
+        <w:rPr>
+          <w:sz w:val="24"/>
+          <w:szCs w:val="28"/>
+        </w:rPr>
+        <w:t>Once all users leave the lobby is removed</w:t>
+      </w:r>
+    </w:p>
+    <w:p>
+      <w:pPr>
+        <w:rPr>
+          <w:sz w:val="24"/>
+          <w:szCs w:val="28"/>
+        </w:rPr>
+      </w:pPr>
+      <w:r>
+        <w:rPr>
+          <w:b/>
+          <w:sz w:val="24"/>
+          <w:szCs w:val="28"/>
+          <w:u w:val="single"/>
+        </w:rPr>
+        <w:t xml:space="preserve">Testing </w:t>
+      </w:r>
+      <w:r>
+        <w:rPr>
+          <w:b/>
+          <w:sz w:val="24"/>
+          <w:szCs w:val="28"/>
+          <w:u w:val="single"/>
+        </w:rPr>
+        <w:t>Seven</w:t>
+      </w:r>
+      <w:r>
+        <w:rPr>
+          <w:b/>
+          <w:sz w:val="24"/>
+          <w:szCs w:val="28"/>
+          <w:u w:val="single"/>
+        </w:rPr>
+        <w:t>:</w:t>
+      </w:r>
+      <w:r>
+        <w:rPr>
+          <w:sz w:val="24"/>
+          <w:szCs w:val="28"/>
+        </w:rPr>
+        <w:t xml:space="preserve"> </w:t>
+      </w:r>
+      <w:proofErr w:type="spellStart"/>
+      <w:r>
+        <w:rPr>
+          <w:sz w:val="24"/>
+          <w:szCs w:val="28"/>
+        </w:rPr>
+        <w:t>MapBox</w:t>
+      </w:r>
+      <w:proofErr w:type="spellEnd"/>
+      <w:r>
+        <w:rPr>
+          <w:sz w:val="24"/>
+          <w:szCs w:val="28"/>
+        </w:rPr>
+        <w:t xml:space="preserve"> markers can successfully be set and viewed</w:t>
+      </w:r>
+    </w:p>
+    <w:p>
+      <w:pPr>
+        <w:ind w:firstLine="720"/>
+        <w:rPr>
+          <w:sz w:val="24"/>
+          <w:szCs w:val="28"/>
+        </w:rPr>
+      </w:pPr>
+      <w:r>
+        <w:rPr>
+          <w:sz w:val="24"/>
+          <w:szCs w:val="28"/>
+        </w:rPr>
+        <w:t>Procedure:</w:t>
+      </w:r>
+    </w:p>
+    <w:p>
+      <w:pPr>
+        <w:pStyle w:val="ListParagraph"/>
+        <w:numPr>
+          <w:ilvl w:val="0"/>
+          <w:numId w:val="2"/>
+        </w:numPr>
+        <w:rPr>
+          <w:sz w:val="24"/>
+          <w:szCs w:val="28"/>
+        </w:rPr>
+      </w:pPr>
+      <w:r>
+        <w:rPr>
+          <w:sz w:val="24"/>
+          <w:szCs w:val="28"/>
+        </w:rPr>
+        <w:t>The user can navigate to the map interface</w:t>
+      </w:r>
+    </w:p>
+    <w:p>
+      <w:pPr>
+        <w:pStyle w:val="ListParagraph"/>
+        <w:numPr>
+          <w:ilvl w:val="0"/>
+          <w:numId w:val="2"/>
+        </w:numPr>
+        <w:rPr>
+          <w:sz w:val="24"/>
+          <w:szCs w:val="28"/>
+        </w:rPr>
+      </w:pPr>
+      <w:r>
+        <w:rPr>
+          <w:sz w:val="24"/>
+          <w:szCs w:val="28"/>
+        </w:rPr>
+        <w:t>The user can move the map around</w:t>
+      </w:r>
+    </w:p>
+    <w:p>
+      <w:pPr>
+        <w:pStyle w:val="ListParagraph"/>
+        <w:numPr>
+          <w:ilvl w:val="0"/>
+          <w:numId w:val="2"/>
+        </w:numPr>
+        <w:rPr>
+          <w:sz w:val="24"/>
+          <w:szCs w:val="28"/>
+        </w:rPr>
+      </w:pPr>
+      <w:r>
+        <w:rPr>
+          <w:sz w:val="24"/>
+          <w:szCs w:val="28"/>
+        </w:rPr>
+        <w:t>The user can place markers where games are</w:t>
+      </w:r>
+    </w:p>
+    <w:p>
+      <w:pPr>
+        <w:rPr>
+          <w:sz w:val="24"/>
+          <w:szCs w:val="28"/>
+        </w:rPr>
+      </w:pPr>
+    </w:p>
+    <w:p>
+      <w:pPr>
+        <w:rPr>
+          <w:sz w:val="24"/>
+          <w:szCs w:val="28"/>
+        </w:rPr>
+      </w:pPr>
+    </w:p>
+    <w:p>
+      <w:pPr>
+        <w:rPr>
+          <w:sz w:val="24"/>
+          <w:szCs w:val="28"/>
+        </w:rPr>
+      </w:pPr>
+      <w:r>
+        <w:rPr>
+          <w:sz w:val="24"/>
+          <w:szCs w:val="28"/>
+        </w:rPr>
+        <w:t>Final Testing Summary:</w:t>
       </w:r>
       <w:bookmarkStart w:id="1" w:name="_GoBack"/>
       <w:bookmarkEnd w:id="1"/>
@@ -1319,519 +2409,19 @@
       </w:pPr>
       <w:r>
         <w:rPr>
-          <w:b/>
-          <w:sz w:val="24"/>
-          <w:szCs w:val="28"/>
-          <w:u w:val="single"/>
-        </w:rPr>
-        <w:t>Testing Three:</w:t>
-      </w:r>
-      <w:r>
-        <w:rPr>
-          <w:sz w:val="24"/>
-          <w:szCs w:val="28"/>
-        </w:rPr>
-        <w:t xml:space="preserve"> Users can successfully add and remove select users.</w:t>
-      </w:r>
-    </w:p>
-    <w:p>
-      <w:pPr>
-        <w:rPr>
-          <w:sz w:val="24"/>
-          <w:szCs w:val="28"/>
-        </w:rPr>
-      </w:pPr>
-      <w:r>
-        <w:rPr>
           <w:sz w:val="24"/>
           <w:szCs w:val="28"/>
         </w:rPr>
         <w:tab/>
-        <w:t>Procedure:</w:t>
-      </w:r>
-    </w:p>
-    <w:p>
-      <w:pPr>
-        <w:pStyle w:val="ListParagraph"/>
-        <w:numPr>
-          <w:ilvl w:val="0"/>
-          <w:numId w:val="2"/>
-        </w:numPr>
-        <w:rPr>
-          <w:sz w:val="24"/>
-          <w:szCs w:val="28"/>
-        </w:rPr>
-      </w:pPr>
-      <w:r>
-        <w:rPr>
-          <w:sz w:val="24"/>
-          <w:szCs w:val="28"/>
-        </w:rPr>
-        <w:t>The user taps on the add friends’ button to navigate to the add friend page.</w:t>
-      </w:r>
-    </w:p>
-    <w:p>
-      <w:pPr>
-        <w:pStyle w:val="ListParagraph"/>
-        <w:numPr>
-          <w:ilvl w:val="0"/>
-          <w:numId w:val="2"/>
-        </w:numPr>
-        <w:rPr>
-          <w:sz w:val="24"/>
-          <w:szCs w:val="28"/>
-        </w:rPr>
-      </w:pPr>
-      <w:r>
-        <w:rPr>
-          <w:sz w:val="24"/>
-          <w:szCs w:val="28"/>
-        </w:rPr>
-        <w:t xml:space="preserve">The user enters their friends name and sends a request to their friend </w:t>
-      </w:r>
-    </w:p>
-    <w:p>
-      <w:pPr>
-        <w:pStyle w:val="ListParagraph"/>
-        <w:numPr>
-          <w:ilvl w:val="0"/>
-          <w:numId w:val="2"/>
-        </w:numPr>
-        <w:rPr>
-          <w:sz w:val="24"/>
-          <w:szCs w:val="28"/>
-        </w:rPr>
-      </w:pPr>
-      <w:r>
-        <w:rPr>
-          <w:sz w:val="24"/>
-          <w:szCs w:val="28"/>
-        </w:rPr>
-        <w:t>The user taps a friend and taps the removes them from their friends list.</w:t>
-      </w:r>
-    </w:p>
-    <w:p>
-      <w:pPr>
-        <w:rPr>
-          <w:sz w:val="24"/>
-          <w:szCs w:val="28"/>
-        </w:rPr>
-      </w:pPr>
-      <w:r>
-        <w:rPr>
-          <w:b/>
-          <w:sz w:val="24"/>
-          <w:szCs w:val="28"/>
-          <w:u w:val="single"/>
-        </w:rPr>
-        <w:t xml:space="preserve">Testing </w:t>
-      </w:r>
-      <w:r>
-        <w:rPr>
-          <w:b/>
-          <w:sz w:val="24"/>
-          <w:szCs w:val="28"/>
-          <w:u w:val="single"/>
-        </w:rPr>
-        <w:t>F</w:t>
-      </w:r>
-      <w:r>
-        <w:rPr>
-          <w:b/>
-          <w:sz w:val="24"/>
-          <w:szCs w:val="28"/>
-          <w:u w:val="single"/>
-        </w:rPr>
-        <w:t>our</w:t>
-      </w:r>
-      <w:r>
-        <w:rPr>
-          <w:b/>
-          <w:sz w:val="24"/>
-          <w:szCs w:val="28"/>
-          <w:u w:val="single"/>
-        </w:rPr>
-        <w:t xml:space="preserve">: </w:t>
-      </w:r>
-      <w:r>
-        <w:rPr>
-          <w:sz w:val="24"/>
-          <w:szCs w:val="28"/>
-        </w:rPr>
-        <w:t>Users can send and receive messages</w:t>
-      </w:r>
-      <w:r>
-        <w:rPr>
-          <w:sz w:val="24"/>
-          <w:szCs w:val="28"/>
-        </w:rPr>
-        <w:t>.</w:t>
-      </w:r>
-    </w:p>
-    <w:p>
-      <w:pPr>
-        <w:ind w:firstLine="720"/>
-        <w:rPr>
-          <w:sz w:val="24"/>
-          <w:szCs w:val="28"/>
-        </w:rPr>
-      </w:pPr>
-      <w:r>
-        <w:rPr>
-          <w:sz w:val="24"/>
-          <w:szCs w:val="28"/>
-        </w:rPr>
-        <w:t>Procedure:</w:t>
-      </w:r>
-    </w:p>
-    <w:p>
-      <w:pPr>
-        <w:pStyle w:val="ListParagraph"/>
-        <w:numPr>
-          <w:ilvl w:val="0"/>
-          <w:numId w:val="2"/>
-        </w:numPr>
-        <w:rPr>
-          <w:sz w:val="24"/>
-          <w:szCs w:val="28"/>
-        </w:rPr>
-      </w:pPr>
-      <w:r>
-        <w:rPr>
-          <w:sz w:val="24"/>
-          <w:szCs w:val="28"/>
-        </w:rPr>
-        <w:t>Open Two separate instances of Polybius with two users who are friends.</w:t>
-      </w:r>
-    </w:p>
-    <w:p>
-      <w:pPr>
-        <w:pStyle w:val="ListParagraph"/>
-        <w:numPr>
-          <w:ilvl w:val="0"/>
-          <w:numId w:val="2"/>
-        </w:numPr>
-        <w:rPr>
-          <w:sz w:val="24"/>
-          <w:szCs w:val="28"/>
-        </w:rPr>
-      </w:pPr>
-      <w:r>
-        <w:rPr>
-          <w:sz w:val="24"/>
-          <w:szCs w:val="28"/>
-        </w:rPr>
-        <w:t>Navigate on each instance to the users that they will both be communicating with.</w:t>
-      </w:r>
-    </w:p>
-    <w:p>
-      <w:pPr>
-        <w:pStyle w:val="ListParagraph"/>
-        <w:numPr>
-          <w:ilvl w:val="0"/>
-          <w:numId w:val="2"/>
-        </w:numPr>
-        <w:rPr>
-          <w:sz w:val="24"/>
-          <w:szCs w:val="28"/>
-        </w:rPr>
-      </w:pPr>
-      <w:r>
-        <w:rPr>
-          <w:sz w:val="24"/>
-          <w:szCs w:val="28"/>
-        </w:rPr>
-        <w:t>Type any message then send said message to the other user</w:t>
-      </w:r>
-    </w:p>
-    <w:p>
-      <w:pPr>
-        <w:pStyle w:val="ListParagraph"/>
-        <w:numPr>
-          <w:ilvl w:val="0"/>
-          <w:numId w:val="2"/>
-        </w:numPr>
-        <w:rPr>
-          <w:sz w:val="24"/>
-          <w:szCs w:val="28"/>
-        </w:rPr>
-      </w:pPr>
-      <w:r>
-        <w:rPr>
-          <w:sz w:val="24"/>
-          <w:szCs w:val="28"/>
-        </w:rPr>
-        <w:t>Verify that the message is received</w:t>
-      </w:r>
-    </w:p>
-    <w:p>
-      <w:pPr>
-        <w:rPr>
-          <w:sz w:val="24"/>
-          <w:szCs w:val="28"/>
-        </w:rPr>
-      </w:pPr>
-      <w:r>
-        <w:rPr>
-          <w:b/>
-          <w:sz w:val="24"/>
-          <w:szCs w:val="28"/>
-          <w:u w:val="single"/>
-        </w:rPr>
-        <w:t>Testing F</w:t>
-      </w:r>
-      <w:r>
-        <w:rPr>
-          <w:b/>
-          <w:sz w:val="24"/>
-          <w:szCs w:val="28"/>
-          <w:u w:val="single"/>
-        </w:rPr>
-        <w:t>ive</w:t>
-      </w:r>
-      <w:r>
-        <w:rPr>
-          <w:b/>
-          <w:sz w:val="24"/>
-          <w:szCs w:val="28"/>
-          <w:u w:val="single"/>
-        </w:rPr>
-        <w:t>:</w:t>
-      </w:r>
-      <w:r>
-        <w:rPr>
-          <w:sz w:val="24"/>
-          <w:szCs w:val="28"/>
-        </w:rPr>
-        <w:t xml:space="preserve"> </w:t>
-      </w:r>
-      <w:proofErr w:type="spellStart"/>
-      <w:r>
-        <w:rPr>
-          <w:sz w:val="24"/>
-          <w:szCs w:val="28"/>
-        </w:rPr>
-        <w:t>MapBox</w:t>
-      </w:r>
-      <w:proofErr w:type="spellEnd"/>
-      <w:r>
-        <w:rPr>
-          <w:sz w:val="24"/>
-          <w:szCs w:val="28"/>
-        </w:rPr>
-        <w:t xml:space="preserve"> markers can successfully be set and viewed</w:t>
-      </w:r>
-    </w:p>
-    <w:p>
-      <w:pPr>
-        <w:ind w:firstLine="720"/>
-        <w:rPr>
-          <w:sz w:val="24"/>
-          <w:szCs w:val="28"/>
-        </w:rPr>
-      </w:pPr>
-      <w:r>
-        <w:rPr>
-          <w:sz w:val="24"/>
-          <w:szCs w:val="28"/>
-        </w:rPr>
-        <w:t>Procedure:</w:t>
-      </w:r>
-    </w:p>
-    <w:p>
-      <w:pPr>
-        <w:pStyle w:val="ListParagraph"/>
-        <w:numPr>
-          <w:ilvl w:val="0"/>
-          <w:numId w:val="2"/>
-        </w:numPr>
-        <w:rPr>
-          <w:sz w:val="24"/>
-          <w:szCs w:val="28"/>
-        </w:rPr>
-      </w:pPr>
-      <w:r>
-        <w:rPr>
-          <w:sz w:val="24"/>
-          <w:szCs w:val="28"/>
-        </w:rPr>
-        <w:t>Map appears????</w:t>
-      </w:r>
-    </w:p>
-    <w:p>
-      <w:pPr>
-        <w:rPr>
-          <w:sz w:val="24"/>
-          <w:szCs w:val="28"/>
-        </w:rPr>
-      </w:pPr>
-      <w:r>
-        <w:rPr>
-          <w:b/>
-          <w:sz w:val="24"/>
-          <w:szCs w:val="28"/>
-          <w:u w:val="single"/>
-        </w:rPr>
-        <w:t xml:space="preserve">Testing </w:t>
-      </w:r>
-      <w:r>
-        <w:rPr>
-          <w:b/>
-          <w:sz w:val="24"/>
-          <w:szCs w:val="28"/>
-          <w:u w:val="single"/>
-        </w:rPr>
-        <w:t>Six</w:t>
-      </w:r>
-      <w:r>
-        <w:rPr>
-          <w:b/>
-          <w:sz w:val="24"/>
-          <w:szCs w:val="28"/>
-          <w:u w:val="single"/>
-        </w:rPr>
-        <w:t>:</w:t>
-      </w:r>
-      <w:r>
-        <w:rPr>
-          <w:sz w:val="24"/>
-          <w:szCs w:val="28"/>
-        </w:rPr>
-        <w:t xml:space="preserve"> </w:t>
-      </w:r>
-      <w:r>
-        <w:rPr>
-          <w:sz w:val="24"/>
-          <w:szCs w:val="28"/>
-        </w:rPr>
-        <w:t xml:space="preserve"> Settings in the user profile can be modified and changed as needed.</w:t>
-      </w:r>
-    </w:p>
-    <w:p>
-      <w:pPr>
-        <w:rPr>
-          <w:sz w:val="24"/>
-          <w:szCs w:val="28"/>
-        </w:rPr>
-      </w:pPr>
-      <w:r>
-        <w:rPr>
-          <w:sz w:val="24"/>
-          <w:szCs w:val="28"/>
-        </w:rPr>
-        <w:tab/>
-        <w:t>Procedure:</w:t>
-      </w:r>
-    </w:p>
-    <w:p>
-      <w:pPr>
-        <w:pStyle w:val="ListParagraph"/>
-        <w:numPr>
-          <w:ilvl w:val="0"/>
-          <w:numId w:val="2"/>
-        </w:numPr>
-        <w:rPr>
-          <w:sz w:val="24"/>
-          <w:szCs w:val="28"/>
-        </w:rPr>
-      </w:pPr>
-      <w:r>
-        <w:rPr>
-          <w:sz w:val="24"/>
-          <w:szCs w:val="28"/>
-        </w:rPr>
-        <w:t>The users can see their current profile settings</w:t>
-      </w:r>
-    </w:p>
-    <w:p>
-      <w:pPr>
-        <w:pStyle w:val="ListParagraph"/>
-        <w:numPr>
-          <w:ilvl w:val="0"/>
-          <w:numId w:val="2"/>
-        </w:numPr>
-        <w:rPr>
-          <w:sz w:val="24"/>
-          <w:szCs w:val="28"/>
-        </w:rPr>
-      </w:pPr>
-      <w:r>
-        <w:rPr>
-          <w:sz w:val="24"/>
-          <w:szCs w:val="28"/>
-        </w:rPr>
-        <w:t>User navigate to the edit button where they can edit their current information</w:t>
-      </w:r>
-    </w:p>
-    <w:p>
-      <w:pPr>
-        <w:pStyle w:val="ListParagraph"/>
-        <w:numPr>
-          <w:ilvl w:val="0"/>
-          <w:numId w:val="2"/>
-        </w:numPr>
-        <w:rPr>
-          <w:sz w:val="24"/>
-          <w:szCs w:val="28"/>
-        </w:rPr>
-      </w:pPr>
-      <w:r>
-        <w:rPr>
-          <w:sz w:val="24"/>
-          <w:szCs w:val="28"/>
-        </w:rPr>
-        <w:t>User changes a selected value then hits save.</w:t>
-      </w:r>
-    </w:p>
-    <w:p>
-      <w:pPr>
-        <w:pStyle w:val="ListParagraph"/>
-        <w:numPr>
-          <w:ilvl w:val="0"/>
-          <w:numId w:val="2"/>
-        </w:numPr>
-        <w:rPr>
-          <w:sz w:val="24"/>
-          <w:szCs w:val="28"/>
-        </w:rPr>
-      </w:pPr>
-      <w:r>
-        <w:rPr>
-          <w:sz w:val="24"/>
-          <w:szCs w:val="28"/>
-        </w:rPr>
-        <w:t>The UI changes accordingly with the new value entered</w:t>
-      </w:r>
-    </w:p>
-    <w:p>
-      <w:pPr>
-        <w:rPr>
-          <w:sz w:val="24"/>
-          <w:szCs w:val="28"/>
-        </w:rPr>
-      </w:pPr>
-      <w:r>
-        <w:rPr>
-          <w:sz w:val="24"/>
-          <w:szCs w:val="28"/>
-        </w:rPr>
-        <w:t>Final Testing Summary:</w:t>
-      </w:r>
-    </w:p>
-    <w:p>
-      <w:pPr>
-        <w:rPr>
-          <w:sz w:val="24"/>
-          <w:szCs w:val="28"/>
-        </w:rPr>
-      </w:pPr>
-      <w:r>
-        <w:rPr>
-          <w:sz w:val="24"/>
-          <w:szCs w:val="28"/>
-        </w:rPr>
-        <w:tab/>
-        <w:t xml:space="preserve">We have found that while most of the features work there are still some functionality that needs to be reworked to have a functional application. In addition to our manual testing we have an automated test cases which test the </w:t>
+        <w:t xml:space="preserve">We have found that while most of the features work there are still some functionality that needs to be reworked to have a functional application. In addition to our manual testing </w:t>
+      </w:r>
+      <w:r>
+        <w:rPr>
+          <w:sz w:val="24"/>
+          <w:szCs w:val="28"/>
+        </w:rPr>
+        <w:lastRenderedPageBreak/>
+        <w:t xml:space="preserve">we have an automated test cases which test the </w:t>
       </w:r>
       <w:r>
         <w:rPr>
@@ -1989,6 +2579,95 @@
     </w:lvl>
   </w:abstractNum>
   <w:abstractNum w:abstractNumId="1" w15:restartNumberingAfterBreak="0">
+    <w:nsid w:val="1C7C669E"/>
+    <w:multiLevelType w:val="hybridMultilevel"/>
+    <w:tmpl w:val="00EA9174"/>
+    <w:lvl w:ilvl="0" w:tplc="0409000F">
+      <w:start w:val="1"/>
+      <w:numFmt w:val="decimal"/>
+      <w:lvlText w:val="%1."/>
+      <w:lvlJc w:val="left"/>
+      <w:pPr>
+        <w:ind w:left="720" w:hanging="360"/>
+      </w:pPr>
+      <w:rPr>
+        <w:rFonts w:hint="default"/>
+      </w:rPr>
+    </w:lvl>
+    <w:lvl w:ilvl="1" w:tplc="04090019" w:tentative="1">
+      <w:start w:val="1"/>
+      <w:numFmt w:val="lowerLetter"/>
+      <w:lvlText w:val="%2."/>
+      <w:lvlJc w:val="left"/>
+      <w:pPr>
+        <w:ind w:left="1440" w:hanging="360"/>
+      </w:pPr>
+    </w:lvl>
+    <w:lvl w:ilvl="2" w:tplc="0409001B" w:tentative="1">
+      <w:start w:val="1"/>
+      <w:numFmt w:val="lowerRoman"/>
+      <w:lvlText w:val="%3."/>
+      <w:lvlJc w:val="right"/>
+      <w:pPr>
+        <w:ind w:left="2160" w:hanging="180"/>
+      </w:pPr>
+    </w:lvl>
+    <w:lvl w:ilvl="3" w:tplc="0409000F" w:tentative="1">
+      <w:start w:val="1"/>
+      <w:numFmt w:val="decimal"/>
+      <w:lvlText w:val="%4."/>
+      <w:lvlJc w:val="left"/>
+      <w:pPr>
+        <w:ind w:left="2880" w:hanging="360"/>
+      </w:pPr>
+    </w:lvl>
+    <w:lvl w:ilvl="4" w:tplc="04090019" w:tentative="1">
+      <w:start w:val="1"/>
+      <w:numFmt w:val="lowerLetter"/>
+      <w:lvlText w:val="%5."/>
+      <w:lvlJc w:val="left"/>
+      <w:pPr>
+        <w:ind w:left="3600" w:hanging="360"/>
+      </w:pPr>
+    </w:lvl>
+    <w:lvl w:ilvl="5" w:tplc="0409001B" w:tentative="1">
+      <w:start w:val="1"/>
+      <w:numFmt w:val="lowerRoman"/>
+      <w:lvlText w:val="%6."/>
+      <w:lvlJc w:val="right"/>
+      <w:pPr>
+        <w:ind w:left="4320" w:hanging="180"/>
+      </w:pPr>
+    </w:lvl>
+    <w:lvl w:ilvl="6" w:tplc="0409000F" w:tentative="1">
+      <w:start w:val="1"/>
+      <w:numFmt w:val="decimal"/>
+      <w:lvlText w:val="%7."/>
+      <w:lvlJc w:val="left"/>
+      <w:pPr>
+        <w:ind w:left="5040" w:hanging="360"/>
+      </w:pPr>
+    </w:lvl>
+    <w:lvl w:ilvl="7" w:tplc="04090019" w:tentative="1">
+      <w:start w:val="1"/>
+      <w:numFmt w:val="lowerLetter"/>
+      <w:lvlText w:val="%8."/>
+      <w:lvlJc w:val="left"/>
+      <w:pPr>
+        <w:ind w:left="5760" w:hanging="360"/>
+      </w:pPr>
+    </w:lvl>
+    <w:lvl w:ilvl="8" w:tplc="0409001B" w:tentative="1">
+      <w:start w:val="1"/>
+      <w:numFmt w:val="lowerRoman"/>
+      <w:lvlText w:val="%9."/>
+      <w:lvlJc w:val="right"/>
+      <w:pPr>
+        <w:ind w:left="6480" w:hanging="180"/>
+      </w:pPr>
+    </w:lvl>
+  </w:abstractNum>
+  <w:abstractNum w:abstractNumId="2" w15:restartNumberingAfterBreak="0">
     <w:nsid w:val="212E2467"/>
     <w:multiLevelType w:val="hybridMultilevel"/>
     <w:tmpl w:val="9F20FE3C"/>
@@ -2100,7 +2779,7 @@
       </w:rPr>
     </w:lvl>
   </w:abstractNum>
-  <w:abstractNum w:abstractNumId="2" w15:restartNumberingAfterBreak="0">
+  <w:abstractNum w:abstractNumId="3" w15:restartNumberingAfterBreak="0">
     <w:nsid w:val="47635BB0"/>
     <w:multiLevelType w:val="hybridMultilevel"/>
     <w:tmpl w:val="BA76DCDC"/>
@@ -2189,7 +2868,7 @@
       </w:pPr>
     </w:lvl>
   </w:abstractNum>
-  <w:abstractNum w:abstractNumId="3" w15:restartNumberingAfterBreak="0">
+  <w:abstractNum w:abstractNumId="4" w15:restartNumberingAfterBreak="0">
     <w:nsid w:val="7E3B0073"/>
     <w:multiLevelType w:val="hybridMultilevel"/>
     <w:tmpl w:val="35C64CA2"/>
@@ -2279,16 +2958,19 @@
     </w:lvl>
   </w:abstractNum>
   <w:num w:numId="1">
-    <w:abstractNumId w:val="1"/>
+    <w:abstractNumId w:val="2"/>
   </w:num>
   <w:num w:numId="2">
     <w:abstractNumId w:val="0"/>
   </w:num>
   <w:num w:numId="3">
+    <w:abstractNumId w:val="4"/>
+  </w:num>
+  <w:num w:numId="4">
     <w:abstractNumId w:val="3"/>
   </w:num>
-  <w:num w:numId="4">
-    <w:abstractNumId w:val="2"/>
+  <w:num w:numId="5">
+    <w:abstractNumId w:val="1"/>
   </w:num>
 </w:numbering>
 </file>

</xml_diff>